<commit_message>
Change in one question
</commit_message>
<xml_diff>
--- a/multiple-choice-chapter3.docx
+++ b/multiple-choice-chapter3.docx
@@ -1,19 +1,17 @@
 
 <file path=word/document.xml><?xml version="1.0" encoding="utf-8"?>
-<w:document xmlns:wpc="http://schemas.microsoft.com/office/word/2010/wordprocessingCanvas" xmlns:cx="http://schemas.microsoft.com/office/drawing/2014/chartex" xmlns:cx1="http://schemas.microsoft.com/office/drawing/2015/9/8/chartex" xmlns:cx2="http://schemas.microsoft.com/office/drawing/2015/10/21/chartex" xmlns:mc="http://schemas.openxmlformats.org/markup-compatibility/2006" xmlns:o="urn:schemas-microsoft-com:office:office" xmlns:r="http://schemas.openxmlformats.org/officeDocument/2006/relationships" xmlns:m="http://schemas.openxmlformats.org/officeDocument/2006/math" xmlns:v="urn:schemas-microsoft-com:vml" xmlns:wp14="http://schemas.microsoft.com/office/word/2010/wordprocessingDrawing" xmlns:wp="http://schemas.openxmlformats.org/drawingml/2006/wordprocessingDrawing" xmlns:w10="urn:schemas-microsoft-com:office:word" xmlns:w="http://schemas.openxmlformats.org/wordprocessingml/2006/main" xmlns:w14="http://schemas.microsoft.com/office/word/2010/wordml" xmlns:w15="http://schemas.microsoft.com/office/word/2012/wordml" xmlns:w16se="http://schemas.microsoft.com/office/word/2015/wordml/symex" xmlns:wpg="http://schemas.microsoft.com/office/word/2010/wordprocessingGroup" xmlns:wpi="http://schemas.microsoft.com/office/word/2010/wordprocessingInk" xmlns:wne="http://schemas.microsoft.com/office/word/2006/wordml" xmlns:wps="http://schemas.microsoft.com/office/word/2010/wordprocessingShape" mc:Ignorable="w14 w15 w16se wp14">
+<w:document xmlns:wpc="http://schemas.microsoft.com/office/word/2010/wordprocessingCanvas" xmlns:cx="http://schemas.microsoft.com/office/drawing/2014/chartex" xmlns:cx1="http://schemas.microsoft.com/office/drawing/2015/9/8/chartex" xmlns:cx2="http://schemas.microsoft.com/office/drawing/2015/10/21/chartex" xmlns:cx3="http://schemas.microsoft.com/office/drawing/2016/5/9/chartex" xmlns:cx4="http://schemas.microsoft.com/office/drawing/2016/5/10/chartex" xmlns:cx5="http://schemas.microsoft.com/office/drawing/2016/5/11/chartex" xmlns:mc="http://schemas.openxmlformats.org/markup-compatibility/2006" xmlns:o="urn:schemas-microsoft-com:office:office" xmlns:r="http://schemas.openxmlformats.org/officeDocument/2006/relationships" xmlns:m="http://schemas.openxmlformats.org/officeDocument/2006/math" xmlns:v="urn:schemas-microsoft-com:vml" xmlns:wp14="http://schemas.microsoft.com/office/word/2010/wordprocessingDrawing" xmlns:wp="http://schemas.openxmlformats.org/drawingml/2006/wordprocessingDrawing" xmlns:w10="urn:schemas-microsoft-com:office:word" xmlns:w="http://schemas.openxmlformats.org/wordprocessingml/2006/main" xmlns:w14="http://schemas.microsoft.com/office/word/2010/wordml" xmlns:w15="http://schemas.microsoft.com/office/word/2012/wordml" xmlns:w16se="http://schemas.microsoft.com/office/word/2015/wordml/symex" xmlns:wpg="http://schemas.microsoft.com/office/word/2010/wordprocessingGroup" xmlns:wpi="http://schemas.microsoft.com/office/word/2010/wordprocessingInk" xmlns:wne="http://schemas.microsoft.com/office/word/2006/wordml" xmlns:wps="http://schemas.microsoft.com/office/word/2010/wordprocessingShape" mc:Ignorable="w14 w15 w16se wp14">
   <w:body>
     <w:p>
       <w:r>
-        <w:t>Mul</w:t>
-      </w:r>
-      <w:r>
-        <w:t>tiple Choice Questions Chapter 3</w:t>
-      </w:r>
-      <w:r>
-        <w:t>:</w:t>
+        <w:t>Multiple Choice Questions Chapter 3:</w:t>
       </w:r>
     </w:p>
     <w:p/>
+    <w:p>
+      <w:bookmarkStart w:id="0" w:name="_GoBack"/>
+      <w:bookmarkEnd w:id="0"/>
+    </w:p>
     <w:p>
       <w:pPr>
         <w:pStyle w:val="ListParagraph"/>
@@ -23,258 +21,6 @@
         </w:numPr>
       </w:pPr>
       <w:r>
-        <w:t>The strength of a Hash function against brute force attack depends on</w:t>
-      </w:r>
-    </w:p>
-    <w:p>
-      <w:pPr>
-        <w:pStyle w:val="ListParagraph"/>
-      </w:pPr>
-    </w:p>
-    <w:p>
-      <w:pPr>
-        <w:pStyle w:val="ListParagraph"/>
-        <w:numPr>
-          <w:ilvl w:val="0"/>
-          <w:numId w:val="2"/>
-        </w:numPr>
-      </w:pPr>
-      <w:r>
-        <w:t>Key used.</w:t>
-      </w:r>
-    </w:p>
-    <w:p>
-      <w:pPr>
-        <w:pStyle w:val="ListParagraph"/>
-        <w:numPr>
-          <w:ilvl w:val="0"/>
-          <w:numId w:val="2"/>
-        </w:numPr>
-      </w:pPr>
-      <w:r>
-        <w:t>Length of Hash Code.</w:t>
-      </w:r>
-    </w:p>
-    <w:p>
-      <w:pPr>
-        <w:pStyle w:val="ListParagraph"/>
-        <w:numPr>
-          <w:ilvl w:val="0"/>
-          <w:numId w:val="2"/>
-        </w:numPr>
-      </w:pPr>
-      <w:r>
-        <w:t>Strength of the algorithm.</w:t>
-      </w:r>
-    </w:p>
-    <w:p>
-      <w:pPr>
-        <w:pStyle w:val="ListParagraph"/>
-        <w:numPr>
-          <w:ilvl w:val="0"/>
-          <w:numId w:val="2"/>
-        </w:numPr>
-      </w:pPr>
-      <w:r>
-        <w:t>Message Digest.</w:t>
-      </w:r>
-    </w:p>
-    <w:p>
-      <w:r>
-        <w:t xml:space="preserve">       </w:t>
-      </w:r>
-      <w:r>
-        <w:t xml:space="preserve">       Answer – b) Length of Hash Code.</w:t>
-      </w:r>
-    </w:p>
-    <w:p>
-      <w:pPr>
-        <w:autoSpaceDE w:val="0"/>
-        <w:autoSpaceDN w:val="0"/>
-        <w:adjustRightInd w:val="0"/>
-        <w:spacing w:after="0" w:line="240" w:lineRule="auto"/>
-        <w:rPr>
-          <w:rFonts w:ascii="Calibri" w:hAnsi="Calibri" w:cs="Calibri"/>
-        </w:rPr>
-      </w:pPr>
-      <w:r>
-        <w:t xml:space="preserve">              Reason –</w:t>
-      </w:r>
-      <w:r>
-        <w:t xml:space="preserve"> </w:t>
-      </w:r>
-      <w:r>
-        <w:rPr>
-          <w:rFonts w:ascii="Calibri" w:hAnsi="Calibri" w:cs="Calibri"/>
-        </w:rPr>
-        <w:t>The strength of a hash function against brute-force attacks depends solely on</w:t>
-      </w:r>
-    </w:p>
-    <w:p>
-      <w:pPr>
-        <w:autoSpaceDE w:val="0"/>
-        <w:autoSpaceDN w:val="0"/>
-        <w:adjustRightInd w:val="0"/>
-        <w:spacing w:after="0" w:line="240" w:lineRule="auto"/>
-        <w:rPr>
-          <w:rFonts w:ascii="Calibri" w:hAnsi="Calibri" w:cs="Calibri"/>
-        </w:rPr>
-      </w:pPr>
-      <w:r>
-        <w:rPr>
-          <w:rFonts w:ascii="Calibri" w:hAnsi="Calibri" w:cs="Calibri"/>
-        </w:rPr>
-        <w:t xml:space="preserve">              </w:t>
-      </w:r>
-      <w:r>
-        <w:rPr>
-          <w:rFonts w:ascii="Calibri" w:hAnsi="Calibri" w:cs="Calibri"/>
-        </w:rPr>
-        <w:t xml:space="preserve">the length of the hash code produced by the algorithm. For a hash code of length </w:t>
-      </w:r>
-      <w:r>
-        <w:rPr>
-          <w:rFonts w:ascii="Calibri" w:hAnsi="Calibri" w:cs="Calibri"/>
-          <w:i/>
-          <w:iCs/>
-        </w:rPr>
-        <w:t>n</w:t>
-      </w:r>
-      <w:r>
-        <w:rPr>
-          <w:rFonts w:ascii="Calibri" w:hAnsi="Calibri" w:cs="Calibri"/>
-        </w:rPr>
-        <w:t>,</w:t>
-      </w:r>
-    </w:p>
-    <w:p>
-      <w:pPr>
-        <w:rPr>
-          <w:rFonts w:ascii="Calibri" w:hAnsi="Calibri" w:cs="Calibri"/>
-        </w:rPr>
-      </w:pPr>
-      <w:r>
-        <w:rPr>
-          <w:rFonts w:ascii="Calibri" w:hAnsi="Calibri" w:cs="Calibri"/>
-        </w:rPr>
-        <w:t xml:space="preserve">              </w:t>
-      </w:r>
-      <w:r>
-        <w:rPr>
-          <w:rFonts w:ascii="Calibri" w:hAnsi="Calibri" w:cs="Calibri"/>
-        </w:rPr>
-        <w:t>the level of effort required is proportional to the following:</w:t>
-      </w:r>
-    </w:p>
-    <w:p>
-      <w:pPr>
-        <w:autoSpaceDE w:val="0"/>
-        <w:autoSpaceDN w:val="0"/>
-        <w:adjustRightInd w:val="0"/>
-        <w:spacing w:after="0" w:line="240" w:lineRule="auto"/>
-        <w:rPr>
-          <w:rFonts w:ascii="Calibri" w:hAnsi="Calibri" w:cs="Calibri"/>
-          <w:i/>
-          <w:iCs/>
-        </w:rPr>
-      </w:pPr>
-      <w:r>
-        <w:rPr>
-          <w:rFonts w:ascii="Calibri" w:hAnsi="Calibri" w:cs="Calibri"/>
-        </w:rPr>
-        <w:t xml:space="preserve">              </w:t>
-      </w:r>
-      <w:r>
-        <w:rPr>
-          <w:rFonts w:ascii="Calibri" w:hAnsi="Calibri" w:cs="Calibri"/>
-        </w:rPr>
-        <w:t>Preimage resistant 2</w:t>
-      </w:r>
-      <w:r>
-        <w:rPr>
-          <w:rFonts w:ascii="Calibri" w:hAnsi="Calibri" w:cs="Calibri"/>
-          <w:i/>
-          <w:iCs/>
-        </w:rPr>
-        <w:t>n</w:t>
-      </w:r>
-    </w:p>
-    <w:p>
-      <w:pPr>
-        <w:autoSpaceDE w:val="0"/>
-        <w:autoSpaceDN w:val="0"/>
-        <w:adjustRightInd w:val="0"/>
-        <w:spacing w:after="0" w:line="240" w:lineRule="auto"/>
-        <w:rPr>
-          <w:rFonts w:ascii="Calibri" w:hAnsi="Calibri" w:cs="Calibri"/>
-          <w:i/>
-          <w:iCs/>
-        </w:rPr>
-      </w:pPr>
-      <w:r>
-        <w:rPr>
-          <w:rFonts w:ascii="Calibri" w:hAnsi="Calibri" w:cs="Calibri"/>
-        </w:rPr>
-        <w:t xml:space="preserve">              </w:t>
-      </w:r>
-      <w:r>
-        <w:rPr>
-          <w:rFonts w:ascii="Calibri" w:hAnsi="Calibri" w:cs="Calibri"/>
-        </w:rPr>
-        <w:t>Second preimage resistant 2</w:t>
-      </w:r>
-      <w:r>
-        <w:rPr>
-          <w:rFonts w:ascii="Calibri" w:hAnsi="Calibri" w:cs="Calibri"/>
-          <w:i/>
-          <w:iCs/>
-        </w:rPr>
-        <w:t>n</w:t>
-      </w:r>
-    </w:p>
-    <w:p>
-      <w:pPr>
-        <w:rPr>
-          <w:rFonts w:ascii="Calibri" w:hAnsi="Calibri" w:cs="Calibri"/>
-        </w:rPr>
-      </w:pPr>
-      <w:r>
-        <w:rPr>
-          <w:rFonts w:ascii="Calibri" w:hAnsi="Calibri" w:cs="Calibri"/>
-        </w:rPr>
-        <w:t xml:space="preserve">              </w:t>
-      </w:r>
-      <w:r>
-        <w:rPr>
-          <w:rFonts w:ascii="Calibri" w:hAnsi="Calibri" w:cs="Calibri"/>
-        </w:rPr>
-        <w:t>Collision resistant 2</w:t>
-      </w:r>
-      <w:r>
-        <w:rPr>
-          <w:rFonts w:ascii="Calibri" w:hAnsi="Calibri" w:cs="Calibri"/>
-          <w:i/>
-          <w:iCs/>
-        </w:rPr>
-        <w:t>n</w:t>
-      </w:r>
-      <w:r>
-        <w:rPr>
-          <w:rFonts w:ascii="Calibri" w:hAnsi="Calibri" w:cs="Calibri"/>
-        </w:rPr>
-        <w:t>/2</w:t>
-      </w:r>
-    </w:p>
-    <w:p/>
-    <w:p>
-      <w:pPr>
-        <w:pStyle w:val="ListParagraph"/>
-        <w:numPr>
-          <w:ilvl w:val="0"/>
-          <w:numId w:val="1"/>
-        </w:numPr>
-      </w:pPr>
-      <w:r>
         <w:t>In RSA, bits in ‘e’ and ‘d’ should be larger because</w:t>
       </w:r>
     </w:p>
@@ -330,18 +76,13 @@
       <w:r>
         <w:t>Obeys the requirements of the algorithm.</w:t>
       </w:r>
-      <w:bookmarkStart w:id="0" w:name="_GoBack"/>
-      <w:bookmarkEnd w:id="0"/>
     </w:p>
     <w:p>
       <w:pPr>
         <w:ind w:left="720"/>
       </w:pPr>
       <w:r>
-        <w:t>A</w:t>
-      </w:r>
-      <w:r>
-        <w:t>nswer – c) Increases security of the algorithm.</w:t>
+        <w:t>Answer – c) Increases security of the algorithm.</w:t>
       </w:r>
     </w:p>
     <w:p>
@@ -349,10 +90,7 @@
         <w:ind w:left="720"/>
       </w:pPr>
       <w:r>
-        <w:t xml:space="preserve">Reason – </w:t>
-      </w:r>
-      <w:r>
-        <w:t>When the values of bits in ‘e’ and ‘d’ are larger it makes the algorithm more secure since it increases the complexity of brute force attack and makes brute force attack almost impossible thus making the algorithm more secure.</w:t>
+        <w:t>Reason – When the values of bits in ‘e’ and ‘d’ are larger it makes the algorithm more secure since it increases the complexity of brute force attack and makes brute force attack almost impossible thus making the algorithm more secure.</w:t>
       </w:r>
     </w:p>
     <w:p>
@@ -542,7 +280,7 @@
 </file>
 
 <file path=word/numbering.xml><?xml version="1.0" encoding="utf-8"?>
-<w:numbering xmlns:wpc="http://schemas.microsoft.com/office/word/2010/wordprocessingCanvas" xmlns:cx="http://schemas.microsoft.com/office/drawing/2014/chartex" xmlns:cx1="http://schemas.microsoft.com/office/drawing/2015/9/8/chartex" xmlns:cx2="http://schemas.microsoft.com/office/drawing/2015/10/21/chartex" xmlns:mc="http://schemas.openxmlformats.org/markup-compatibility/2006" xmlns:o="urn:schemas-microsoft-com:office:office" xmlns:r="http://schemas.openxmlformats.org/officeDocument/2006/relationships" xmlns:m="http://schemas.openxmlformats.org/officeDocument/2006/math" xmlns:v="urn:schemas-microsoft-com:vml" xmlns:wp14="http://schemas.microsoft.com/office/word/2010/wordprocessingDrawing" xmlns:wp="http://schemas.openxmlformats.org/drawingml/2006/wordprocessingDrawing" xmlns:w10="urn:schemas-microsoft-com:office:word" xmlns:w="http://schemas.openxmlformats.org/wordprocessingml/2006/main" xmlns:w14="http://schemas.microsoft.com/office/word/2010/wordml" xmlns:w15="http://schemas.microsoft.com/office/word/2012/wordml" xmlns:w16se="http://schemas.microsoft.com/office/word/2015/wordml/symex" xmlns:wpg="http://schemas.microsoft.com/office/word/2010/wordprocessingGroup" xmlns:wpi="http://schemas.microsoft.com/office/word/2010/wordprocessingInk" xmlns:wne="http://schemas.microsoft.com/office/word/2006/wordml" xmlns:wps="http://schemas.microsoft.com/office/word/2010/wordprocessingShape" mc:Ignorable="w14 w15 w16se wp14">
+<w:numbering xmlns:wpc="http://schemas.microsoft.com/office/word/2010/wordprocessingCanvas" xmlns:cx="http://schemas.microsoft.com/office/drawing/2014/chartex" xmlns:cx1="http://schemas.microsoft.com/office/drawing/2015/9/8/chartex" xmlns:cx2="http://schemas.microsoft.com/office/drawing/2015/10/21/chartex" xmlns:cx3="http://schemas.microsoft.com/office/drawing/2016/5/9/chartex" xmlns:cx4="http://schemas.microsoft.com/office/drawing/2016/5/10/chartex" xmlns:cx5="http://schemas.microsoft.com/office/drawing/2016/5/11/chartex" xmlns:mc="http://schemas.openxmlformats.org/markup-compatibility/2006" xmlns:o="urn:schemas-microsoft-com:office:office" xmlns:r="http://schemas.openxmlformats.org/officeDocument/2006/relationships" xmlns:m="http://schemas.openxmlformats.org/officeDocument/2006/math" xmlns:v="urn:schemas-microsoft-com:vml" xmlns:wp14="http://schemas.microsoft.com/office/word/2010/wordprocessingDrawing" xmlns:wp="http://schemas.openxmlformats.org/drawingml/2006/wordprocessingDrawing" xmlns:w10="urn:schemas-microsoft-com:office:word" xmlns:w="http://schemas.openxmlformats.org/wordprocessingml/2006/main" xmlns:w14="http://schemas.microsoft.com/office/word/2010/wordml" xmlns:w15="http://schemas.microsoft.com/office/word/2012/wordml" xmlns:w16se="http://schemas.microsoft.com/office/word/2015/wordml/symex" xmlns:wpg="http://schemas.microsoft.com/office/word/2010/wordprocessingGroup" xmlns:wpi="http://schemas.microsoft.com/office/word/2010/wordprocessingInk" xmlns:wne="http://schemas.microsoft.com/office/word/2006/wordml" xmlns:wps="http://schemas.microsoft.com/office/word/2010/wordprocessingShape" mc:Ignorable="w14 w15 w16se wp14">
   <w:abstractNum w:abstractNumId="0" w15:restartNumberingAfterBreak="0">
     <w:nsid w:val="2A4B273A"/>
     <w:multiLevelType w:val="hybridMultilevel"/>
@@ -931,7 +669,7 @@
       </w:pPr>
     </w:pPrDefault>
   </w:docDefaults>
-  <w:latentStyles w:defLockedState="0" w:defUIPriority="99" w:defSemiHidden="0" w:defUnhideWhenUsed="0" w:defQFormat="0" w:count="373">
+  <w:latentStyles w:defLockedState="0" w:defUIPriority="99" w:defSemiHidden="0" w:defUnhideWhenUsed="0" w:defQFormat="0" w:count="374">
     <w:lsdException w:name="Normal" w:uiPriority="0" w:qFormat="1"/>
     <w:lsdException w:name="heading 1" w:uiPriority="9" w:qFormat="1"/>
     <w:lsdException w:name="heading 2" w:semiHidden="1" w:uiPriority="9" w:unhideWhenUsed="1" w:qFormat="1"/>
@@ -1082,7 +820,7 @@
     <w:lsdException w:name="Table Subtle 1" w:semiHidden="1" w:unhideWhenUsed="1"/>
     <w:lsdException w:name="Table Subtle 2" w:semiHidden="1" w:unhideWhenUsed="1"/>
     <w:lsdException w:name="Table Web 1" w:semiHidden="1" w:unhideWhenUsed="1"/>
-    <w:lsdException w:name="Table Web 3" w:semiHidden="1" w:unhideWhenUsed="1"/>
+    <w:lsdException w:name="Table Web 2" w:semiHidden="1" w:unhideWhenUsed="1"/>
     <w:lsdException w:name="Balloon Text" w:semiHidden="1" w:unhideWhenUsed="1"/>
     <w:lsdException w:name="Table Grid" w:uiPriority="39"/>
     <w:lsdException w:name="Placeholder Text" w:semiHidden="1"/>
@@ -1302,6 +1040,7 @@
     <w:lsdException w:name="List Table 7 Colorful Accent 6" w:uiPriority="52"/>
     <w:lsdException w:name="Mention" w:semiHidden="1" w:unhideWhenUsed="1"/>
     <w:lsdException w:name="Smart Hyperlink" w:semiHidden="1" w:unhideWhenUsed="1"/>
+    <w:lsdException w:name="Hashtag" w:semiHidden="1" w:unhideWhenUsed="1"/>
   </w:latentStyles>
   <w:style w:type="paragraph" w:default="1" w:styleId="Normal">
     <w:name w:val="Normal"/>

</xml_diff>